<commit_message>
Se añade el apartado de Módulos y Especificación al documento de propuesta del curso
Se ingresa el apartado faltante de Módulos y especificación para así completar el documento de propuesta de proyecto del curso.
</commit_message>
<xml_diff>
--- a/Tiendas de tecnología CR-Docs/Propuesta_Aplicaciones_Moviles (1).docx
+++ b/Tiendas de tecnología CR-Docs/Propuesta_Aplicaciones_Moviles (1).docx
@@ -301,23 +301,13 @@
           <w:lang w:val="es-ES"/>
         </w:rPr>
       </w:pPr>
-      <w:proofErr w:type="spellStart"/>
       <w:r>
         <w:rPr>
           <w:sz w:val="40"/>
           <w:szCs w:val="40"/>
           <w:lang w:val="es-ES"/>
         </w:rPr>
-        <w:t>Rolbin</w:t>
-      </w:r>
-      <w:proofErr w:type="spellEnd"/>
-      <w:r>
-        <w:rPr>
-          <w:sz w:val="40"/>
-          <w:szCs w:val="40"/>
-          <w:lang w:val="es-ES"/>
-        </w:rPr>
-        <w:t xml:space="preserve"> Jafet Lara López</w:t>
+        <w:t>Rolbin Jafet Lara López</w:t>
       </w:r>
     </w:p>
     <w:p>
@@ -2195,6 +2185,1610 @@
         <w:t>Módulos y especificación</w:t>
       </w:r>
       <w:bookmarkEnd w:id="9"/>
+    </w:p>
+    <w:p>
+      <w:pPr>
+        <w:pStyle w:val="Ttulo1"/>
+        <w:spacing w:line="240" w:lineRule="auto"/>
+      </w:pPr>
+      <w:r>
+        <w:t>Módulos y especificación</w:t>
+      </w:r>
+    </w:p>
+    <w:p/>
+    <w:p>
+      <w:pPr>
+        <w:spacing w:line="240" w:lineRule="auto"/>
+      </w:pPr>
+      <w:r>
+        <w:t>De forma amplia se necesita modelar cuales son las funciones que pretende cumplir el sistema propuesto, es importante aclarar todos los aspectos como, por ejemplo, los campos y validaciones que son necesarias.</w:t>
+      </w:r>
+    </w:p>
+    <w:p>
+      <w:pPr>
+        <w:pStyle w:val="Ttulo2"/>
+      </w:pPr>
+      <w:r>
+        <w:t>Módulos según usuarios</w:t>
+      </w:r>
+    </w:p>
+    <w:p>
+      <w:pPr>
+        <w:pStyle w:val="Prrafodelista"/>
+        <w:numPr>
+          <w:ilvl w:val="0"/>
+          <w:numId w:val="3"/>
+        </w:numPr>
+        <w:spacing w:line="256" w:lineRule="auto"/>
+      </w:pPr>
+      <w:r>
+        <w:t>General:</w:t>
+      </w:r>
+    </w:p>
+    <w:p>
+      <w:pPr>
+        <w:pStyle w:val="Prrafodelista"/>
+        <w:numPr>
+          <w:ilvl w:val="1"/>
+          <w:numId w:val="3"/>
+        </w:numPr>
+        <w:spacing w:line="256" w:lineRule="auto"/>
+      </w:pPr>
+      <w:proofErr w:type="spellStart"/>
+      <w:r>
+        <w:rPr>
+          <w:b/>
+          <w:bCs/>
+        </w:rPr>
+        <w:t>Login</w:t>
+      </w:r>
+      <w:proofErr w:type="spellEnd"/>
+      <w:r>
+        <w:t>.</w:t>
+      </w:r>
+    </w:p>
+    <w:p>
+      <w:pPr>
+        <w:pStyle w:val="Prrafodelista"/>
+        <w:ind w:left="1440"/>
+      </w:pPr>
+      <w:r>
+        <w:t xml:space="preserve">Modulo para el ingreso de los datos de las cuentas de los diferentes usuarios. En este módulo tendremos los campos de usuario y contraseña. El campo de usuario admite letras y números mientras que el de contraseña admite letras, números y caracteres especiales. Se debe validar en la base de datos que estos datos sean correctos independientemente de los datos que se ingresen. Los campos no pueden quedar vacíos ya que se mostrará una advertencia o mensaje de error. </w:t>
+      </w:r>
+    </w:p>
+    <w:p>
+      <w:pPr>
+        <w:pStyle w:val="Prrafodelista"/>
+        <w:numPr>
+          <w:ilvl w:val="0"/>
+          <w:numId w:val="3"/>
+        </w:numPr>
+        <w:spacing w:line="256" w:lineRule="auto"/>
+        <w:rPr>
+          <w:lang w:val="en-US"/>
+        </w:rPr>
+      </w:pPr>
+      <w:r>
+        <w:t>Módulos del usuario maestro</w:t>
+      </w:r>
+      <w:r>
+        <w:rPr>
+          <w:lang w:val="en-US"/>
+        </w:rPr>
+        <w:t xml:space="preserve">: </w:t>
+      </w:r>
+    </w:p>
+    <w:p>
+      <w:pPr>
+        <w:pStyle w:val="Prrafodelista"/>
+        <w:numPr>
+          <w:ilvl w:val="0"/>
+          <w:numId w:val="4"/>
+        </w:numPr>
+        <w:spacing w:line="256" w:lineRule="auto"/>
+        <w:rPr>
+          <w:b/>
+          <w:bCs/>
+        </w:rPr>
+      </w:pPr>
+      <w:r>
+        <w:rPr>
+          <w:b/>
+          <w:bCs/>
+        </w:rPr>
+        <w:t>Módulo de gestión de usuarios administradores.</w:t>
+      </w:r>
+    </w:p>
+    <w:p>
+      <w:pPr>
+        <w:pStyle w:val="Prrafodelista"/>
+        <w:ind w:left="1440"/>
+      </w:pPr>
+      <w:r>
+        <w:t xml:space="preserve">En este módulo el usuario maestro puede controlar totalmente las cuentas de los usuarios administradores, de manera que puede agregar, eliminar o modificar los datos de estas cuentas, permitiendo a su vez cumplir la función convencional de un </w:t>
+      </w:r>
+      <w:proofErr w:type="spellStart"/>
+      <w:r>
+        <w:t>crud</w:t>
+      </w:r>
+      <w:proofErr w:type="spellEnd"/>
+      <w:r>
+        <w:t>. La función de este módulo consiste en la capacidad de contener un numero dinámico de usuarios administradores controlando lo que sucede en la comunidad que utilice la aplicación.</w:t>
+      </w:r>
+    </w:p>
+    <w:p>
+      <w:pPr>
+        <w:pStyle w:val="Prrafodelista"/>
+        <w:ind w:left="1440"/>
+      </w:pPr>
+      <w:r>
+        <w:t>Los campos que se van a utilizar son el usuario y contraseña, estado, nombre y correo. El campo de usuario solo admite números y letras, el campo de contraseña admite todo tipo de caracteres junto con números y letras, el campo de nombre solo admite letras y el campo de correo debe ser validado para saber si es una dirección valida la que se está ingresando.</w:t>
+      </w:r>
+    </w:p>
+    <w:p>
+      <w:pPr>
+        <w:pStyle w:val="Prrafodelista"/>
+        <w:numPr>
+          <w:ilvl w:val="0"/>
+          <w:numId w:val="3"/>
+        </w:numPr>
+        <w:spacing w:line="256" w:lineRule="auto"/>
+      </w:pPr>
+      <w:r>
+        <w:t>Módulos del usuario Administrador:</w:t>
+      </w:r>
+    </w:p>
+    <w:p>
+      <w:pPr>
+        <w:pStyle w:val="Prrafodelista"/>
+        <w:numPr>
+          <w:ilvl w:val="0"/>
+          <w:numId w:val="5"/>
+        </w:numPr>
+        <w:spacing w:line="256" w:lineRule="auto"/>
+        <w:rPr>
+          <w:b/>
+          <w:bCs/>
+        </w:rPr>
+      </w:pPr>
+      <w:r>
+        <w:rPr>
+          <w:b/>
+          <w:bCs/>
+        </w:rPr>
+        <w:t>Módulo de gestión de usuarios clientes y tienda.</w:t>
+      </w:r>
+    </w:p>
+    <w:p>
+      <w:pPr>
+        <w:pStyle w:val="Prrafodelista"/>
+        <w:ind w:left="1440"/>
+      </w:pPr>
+      <w:r>
+        <w:t>Modulo que permite realizar cambios a los usuarios más que todo en caso de que se generen reportes sobre estos. Aquí se podrá cambiar el estado de estos para bloquearlos o reactivarlos.</w:t>
+      </w:r>
+    </w:p>
+    <w:p>
+      <w:pPr>
+        <w:pStyle w:val="Prrafodelista"/>
+        <w:numPr>
+          <w:ilvl w:val="0"/>
+          <w:numId w:val="5"/>
+        </w:numPr>
+        <w:spacing w:line="256" w:lineRule="auto"/>
+        <w:rPr>
+          <w:b/>
+          <w:bCs/>
+        </w:rPr>
+      </w:pPr>
+      <w:r>
+        <w:rPr>
+          <w:b/>
+          <w:bCs/>
+        </w:rPr>
+        <w:t>Módulo de gestión de solicitudes de las tiendas que quieren ingresar.</w:t>
+      </w:r>
+    </w:p>
+    <w:p>
+      <w:pPr>
+        <w:pStyle w:val="Prrafodelista"/>
+        <w:ind w:left="1440"/>
+      </w:pPr>
+      <w:r>
+        <w:t xml:space="preserve">En este módulo se brindan las opciones para visualizar, aceptar o rechazar las solicitudes de ingreso a la plataforma. En estas solicitudes se puede visualizar los datos de la tienda para poder verificar y validar su ingreso al sistema. </w:t>
+      </w:r>
+    </w:p>
+    <w:p>
+      <w:pPr>
+        <w:pStyle w:val="Prrafodelista"/>
+        <w:numPr>
+          <w:ilvl w:val="0"/>
+          <w:numId w:val="5"/>
+        </w:numPr>
+        <w:spacing w:line="256" w:lineRule="auto"/>
+        <w:rPr>
+          <w:b/>
+          <w:bCs/>
+        </w:rPr>
+      </w:pPr>
+      <w:r>
+        <w:rPr>
+          <w:b/>
+          <w:bCs/>
+        </w:rPr>
+        <w:t>Módulo de gestión de informes de los usuarios clientes y tienda.</w:t>
+      </w:r>
+    </w:p>
+    <w:p>
+      <w:pPr>
+        <w:pStyle w:val="Prrafodelista"/>
+        <w:ind w:left="1440"/>
+      </w:pPr>
+      <w:r>
+        <w:t>Básicamente el módulo tiene la función de llevar un registro de los reportes enviados por los usuarios cliente y tienda y las respuestas que los usuarios administradores dan a estos informes. Es un módulo para visualización por lo que no se plantean modificadores o campos para ingreso de datos.</w:t>
+      </w:r>
+    </w:p>
+    <w:p>
+      <w:pPr>
+        <w:pStyle w:val="Prrafodelista"/>
+        <w:numPr>
+          <w:ilvl w:val="0"/>
+          <w:numId w:val="5"/>
+        </w:numPr>
+        <w:spacing w:line="256" w:lineRule="auto"/>
+        <w:rPr>
+          <w:b/>
+          <w:bCs/>
+        </w:rPr>
+      </w:pPr>
+      <w:r>
+        <w:rPr>
+          <w:b/>
+          <w:bCs/>
+        </w:rPr>
+        <w:lastRenderedPageBreak/>
+        <w:t>Módulo de registro de aceptación o denegación de tiendas (Reporte PDF).</w:t>
+      </w:r>
+    </w:p>
+    <w:p>
+      <w:pPr>
+        <w:pStyle w:val="Prrafodelista"/>
+        <w:ind w:left="1440"/>
+      </w:pPr>
+      <w:r>
+        <w:t>Modulo que permite realizar la acción de imprimir un reporte PDF para visualizar los movimientos realizados por los administradores respecto a los rechazos y aceptaciones que han realizado respecto a las tiendas que han realizado una solicitud.</w:t>
+      </w:r>
+    </w:p>
+    <w:p>
+      <w:pPr>
+        <w:pStyle w:val="Prrafodelista"/>
+        <w:numPr>
+          <w:ilvl w:val="0"/>
+          <w:numId w:val="5"/>
+        </w:numPr>
+        <w:spacing w:line="256" w:lineRule="auto"/>
+        <w:rPr>
+          <w:b/>
+          <w:bCs/>
+        </w:rPr>
+      </w:pPr>
+      <w:r>
+        <w:rPr>
+          <w:b/>
+          <w:bCs/>
+        </w:rPr>
+        <w:t>Módulo de reportes de informes a los usuarios cliente y tienda y de las respuestas del usuario administrador a esos reportes.</w:t>
+      </w:r>
+    </w:p>
+    <w:p>
+      <w:pPr>
+        <w:pStyle w:val="Prrafodelista"/>
+        <w:ind w:left="1440"/>
+      </w:pPr>
+      <w:r>
+        <w:t>Modulo para generar un reporte de los registros almacenados referentes al historial de reportes y las respuestas de los administradores.</w:t>
+      </w:r>
+    </w:p>
+    <w:p>
+      <w:pPr>
+        <w:pStyle w:val="Prrafodelista"/>
+        <w:numPr>
+          <w:ilvl w:val="0"/>
+          <w:numId w:val="5"/>
+        </w:numPr>
+        <w:spacing w:line="256" w:lineRule="auto"/>
+        <w:rPr>
+          <w:b/>
+          <w:bCs/>
+        </w:rPr>
+      </w:pPr>
+      <w:r>
+        <w:rPr>
+          <w:b/>
+          <w:bCs/>
+        </w:rPr>
+        <w:t xml:space="preserve">Módulo para generar y cargar respaldos XML o </w:t>
+      </w:r>
+      <w:proofErr w:type="spellStart"/>
+      <w:r>
+        <w:rPr>
+          <w:b/>
+          <w:bCs/>
+        </w:rPr>
+        <w:t>Json</w:t>
+      </w:r>
+      <w:proofErr w:type="spellEnd"/>
+      <w:r>
+        <w:rPr>
+          <w:b/>
+          <w:bCs/>
+        </w:rPr>
+        <w:t xml:space="preserve"> de la base de datos.</w:t>
+      </w:r>
+    </w:p>
+    <w:p>
+      <w:pPr>
+        <w:pStyle w:val="Prrafodelista"/>
+        <w:ind w:left="1440" w:firstLine="720"/>
+      </w:pPr>
+      <w:r>
+        <w:t xml:space="preserve">Modulo para generar un archivo de extensión </w:t>
+      </w:r>
+      <w:proofErr w:type="spellStart"/>
+      <w:r>
+        <w:t>Json</w:t>
+      </w:r>
+      <w:proofErr w:type="spellEnd"/>
+      <w:r>
+        <w:t xml:space="preserve"> o XML en cual se guardará toda la información que está en la base de datos al momento de realizar la acción de generar respaldo. </w:t>
+      </w:r>
+    </w:p>
+    <w:p>
+      <w:pPr>
+        <w:pStyle w:val="Prrafodelista"/>
+        <w:ind w:left="1440" w:firstLine="720"/>
+      </w:pPr>
+      <w:r>
+        <w:t>Este respaldo podrá ser descargado y guardado en el dispositivo desde el cual se realiza la acción y podrá ser cargado desde el mismo.</w:t>
+      </w:r>
+    </w:p>
+    <w:p>
+      <w:pPr>
+        <w:pStyle w:val="Prrafodelista"/>
+        <w:ind w:left="1440"/>
+      </w:pPr>
+      <w:r>
+        <w:tab/>
+        <w:t xml:space="preserve">Al realizar la carga del respaldo se debe de validar que tenga extensión </w:t>
+      </w:r>
+      <w:proofErr w:type="spellStart"/>
+      <w:r>
+        <w:t>Json</w:t>
+      </w:r>
+      <w:proofErr w:type="spellEnd"/>
+      <w:r>
+        <w:t xml:space="preserve"> o XML, además no se debe realizar su carga en la base de datos a menos de que se haya verificado su integridad.</w:t>
+      </w:r>
+    </w:p>
+    <w:p>
+      <w:pPr>
+        <w:pStyle w:val="Prrafodelista"/>
+        <w:numPr>
+          <w:ilvl w:val="0"/>
+          <w:numId w:val="5"/>
+        </w:numPr>
+        <w:spacing w:line="256" w:lineRule="auto"/>
+        <w:rPr>
+          <w:b/>
+          <w:bCs/>
+        </w:rPr>
+      </w:pPr>
+      <w:r>
+        <w:rPr>
+          <w:b/>
+          <w:bCs/>
+        </w:rPr>
+        <w:t>Módulo de respuesta a informes de los clientes.</w:t>
+      </w:r>
+    </w:p>
+    <w:p>
+      <w:pPr>
+        <w:ind w:left="1440" w:firstLine="360"/>
+      </w:pPr>
+      <w:r>
+        <w:t>Modulo para general la respuesta a informes de clientes, en el cual se mostrarán todos los informes de clientes en orden de llegada descendente, mostrando el nombre del usuario y el informe realizado y permitiendo a el administrador enviar una respuesta a este cliente.</w:t>
+      </w:r>
+    </w:p>
+    <w:p>
+      <w:pPr>
+        <w:pStyle w:val="Prrafodelista"/>
+        <w:numPr>
+          <w:ilvl w:val="0"/>
+          <w:numId w:val="5"/>
+        </w:numPr>
+        <w:spacing w:line="256" w:lineRule="auto"/>
+      </w:pPr>
+      <w:r>
+        <w:rPr>
+          <w:b/>
+          <w:bCs/>
+        </w:rPr>
+        <w:t>Módulo de respuesta a informes de las tiendas</w:t>
+      </w:r>
+      <w:r>
+        <w:t>.</w:t>
+      </w:r>
+    </w:p>
+    <w:p>
+      <w:pPr>
+        <w:pStyle w:val="Prrafodelista"/>
+        <w:ind w:left="1440" w:firstLine="720"/>
+      </w:pPr>
+      <w:r>
+        <w:t>Modulo para general la respuesta a informes de tiendas, en el cual se mostrarán todos los informes de tiendas en orden de llegada descendente, mostrando el nombre del usuario y el informe realizado y permitiendo a el administrador enviar una respuesta a esta tienda.</w:t>
+      </w:r>
+    </w:p>
+    <w:p>
+      <w:pPr>
+        <w:pStyle w:val="Prrafodelista"/>
+        <w:numPr>
+          <w:ilvl w:val="0"/>
+          <w:numId w:val="5"/>
+        </w:numPr>
+        <w:spacing w:line="256" w:lineRule="auto"/>
+      </w:pPr>
+      <w:r>
+        <w:rPr>
+          <w:b/>
+          <w:bCs/>
+        </w:rPr>
+        <w:t>Módulo de gestión de categorías y subcategorías</w:t>
+      </w:r>
+      <w:r>
+        <w:t>.</w:t>
+      </w:r>
+    </w:p>
+    <w:p>
+      <w:pPr>
+        <w:ind w:left="1440" w:firstLine="360"/>
+      </w:pPr>
+      <w:r>
+        <w:t>Modulo que permite al administrador realizar la inserción, modificación, eliminación y vista administrativa de una categoría (id, nombre, estado) y subcategoría (id, nombre, id de categoría a la que pertenece y estado).</w:t>
+      </w:r>
+    </w:p>
+    <w:p>
+      <w:pPr>
+        <w:ind w:left="1440" w:firstLine="360"/>
+      </w:pPr>
+      <w:r>
+        <w:t>Cada categoría debe de tener un nombre distinto y solo se muestran las que tienen estado activo positivo.</w:t>
+      </w:r>
+    </w:p>
+    <w:p>
+      <w:pPr>
+        <w:ind w:left="1440" w:firstLine="360"/>
+      </w:pPr>
+      <w:r>
+        <w:t>Cada subcategoría debe de tener un nombre distinto y pertenecer a una categoría de nombre distinto, además solo se muestran las que tienen un estado positivo.</w:t>
+      </w:r>
+    </w:p>
+    <w:p>
+      <w:pPr>
+        <w:pStyle w:val="Prrafodelista"/>
+        <w:numPr>
+          <w:ilvl w:val="0"/>
+          <w:numId w:val="3"/>
+        </w:numPr>
+        <w:spacing w:line="256" w:lineRule="auto"/>
+      </w:pPr>
+      <w:r>
+        <w:t>Módulos del usuario cliente</w:t>
+      </w:r>
+      <w:r>
+        <w:rPr>
+          <w:lang w:val="en-US"/>
+        </w:rPr>
+        <w:t>:</w:t>
+      </w:r>
+    </w:p>
+    <w:p>
+      <w:pPr>
+        <w:pStyle w:val="Prrafodelista"/>
+        <w:numPr>
+          <w:ilvl w:val="0"/>
+          <w:numId w:val="6"/>
+        </w:numPr>
+        <w:spacing w:line="256" w:lineRule="auto"/>
+      </w:pPr>
+      <w:r>
+        <w:rPr>
+          <w:b/>
+          <w:bCs/>
+        </w:rPr>
+        <w:t>Módulo para búsqueda por QR</w:t>
+      </w:r>
+      <w:r>
+        <w:t>.</w:t>
+      </w:r>
+    </w:p>
+    <w:p>
+      <w:pPr>
+        <w:pStyle w:val="Prrafodelista"/>
+        <w:ind w:left="1440" w:firstLine="720"/>
+      </w:pPr>
+      <w:r>
+        <w:lastRenderedPageBreak/>
+        <w:t xml:space="preserve">Modulo para la búsqueda de tiendas, ofertas y productos mediante un QR que es generado por las tiendas y que es utilizado por los clientes para ir directamente al producto, tienda </w:t>
+      </w:r>
+      <w:proofErr w:type="spellStart"/>
+      <w:r>
+        <w:t>o</w:t>
+      </w:r>
+      <w:proofErr w:type="spellEnd"/>
+      <w:r>
+        <w:t xml:space="preserve"> oferta a la que este pertenece.</w:t>
+      </w:r>
+    </w:p>
+    <w:p>
+      <w:pPr>
+        <w:pStyle w:val="Prrafodelista"/>
+        <w:ind w:left="1440" w:firstLine="720"/>
+      </w:pPr>
+      <w:r>
+        <w:t>Los QR en la app serán escaneados utilizando la cámara del dispositivo, mientras que en la página web se podrá subir un archivo de extensión .png .</w:t>
+      </w:r>
+      <w:proofErr w:type="spellStart"/>
+      <w:r>
+        <w:t>jpg</w:t>
+      </w:r>
+      <w:proofErr w:type="spellEnd"/>
+      <w:r>
+        <w:t xml:space="preserve"> .</w:t>
+      </w:r>
+      <w:proofErr w:type="spellStart"/>
+      <w:r>
+        <w:t>jpeg</w:t>
+      </w:r>
+      <w:proofErr w:type="spellEnd"/>
+      <w:r>
+        <w:t xml:space="preserve"> el cual contiene el QR permitiendo así su escaneo y posterior redirección a tienda, producto u oferta.</w:t>
+      </w:r>
+    </w:p>
+    <w:p>
+      <w:pPr>
+        <w:pStyle w:val="Prrafodelista"/>
+        <w:ind w:left="1440" w:firstLine="720"/>
+      </w:pPr>
+      <w:r>
+        <w:t>En caso de que lo escaneado no corresponda con un QR vigente se debe de mostrar un mensaje de error que indique que este QR ya no está vigente o que no se pudo identificar.</w:t>
+      </w:r>
+    </w:p>
+    <w:p>
+      <w:pPr>
+        <w:pStyle w:val="Prrafodelista"/>
+        <w:numPr>
+          <w:ilvl w:val="0"/>
+          <w:numId w:val="6"/>
+        </w:numPr>
+        <w:spacing w:line="256" w:lineRule="auto"/>
+      </w:pPr>
+      <w:r>
+        <w:rPr>
+          <w:b/>
+          <w:bCs/>
+        </w:rPr>
+        <w:t>Módulo para visualización de tiendas en el mapa</w:t>
+      </w:r>
+      <w:r>
+        <w:t>.</w:t>
+      </w:r>
+    </w:p>
+    <w:p>
+      <w:pPr>
+        <w:pStyle w:val="Prrafodelista"/>
+        <w:ind w:left="1440" w:firstLine="720"/>
+      </w:pPr>
+      <w:r>
+        <w:t xml:space="preserve">Modulo para la visualización de la ubicación de la tienda seleccionada en el mapa de Google </w:t>
+      </w:r>
+      <w:proofErr w:type="spellStart"/>
+      <w:r>
+        <w:t>Maps</w:t>
+      </w:r>
+      <w:proofErr w:type="spellEnd"/>
+      <w:r>
+        <w:t>.</w:t>
+      </w:r>
+    </w:p>
+    <w:p>
+      <w:pPr>
+        <w:pStyle w:val="Prrafodelista"/>
+        <w:ind w:left="1440" w:firstLine="720"/>
+      </w:pPr>
+      <w:r>
+        <w:t>Este módulo este compuesto por un mapa el cual muestra 1 ubicación, esta ubicación cambia dependiendo de si se tiene seleccionada una tienda o no.</w:t>
+      </w:r>
+    </w:p>
+    <w:p>
+      <w:pPr>
+        <w:pStyle w:val="Prrafodelista"/>
+        <w:ind w:left="1440" w:firstLine="720"/>
+      </w:pPr>
+      <w:r>
+        <w:t>La ubicación por defecto que muestra el mapa es la de la ubicación del cliente.</w:t>
+      </w:r>
+    </w:p>
+    <w:p>
+      <w:pPr>
+        <w:pStyle w:val="Prrafodelista"/>
+        <w:ind w:left="1440" w:firstLine="720"/>
+      </w:pPr>
+      <w:r>
+        <w:t>Si el cliente selecciona ver la ubicación de tienda, de una tienda previamente buscada se mostrará en el mapa la ubicación de esta.</w:t>
+      </w:r>
+    </w:p>
+    <w:p>
+      <w:pPr>
+        <w:pStyle w:val="Prrafodelista"/>
+        <w:numPr>
+          <w:ilvl w:val="0"/>
+          <w:numId w:val="6"/>
+        </w:numPr>
+        <w:spacing w:line="256" w:lineRule="auto"/>
+        <w:rPr>
+          <w:b/>
+          <w:bCs/>
+        </w:rPr>
+      </w:pPr>
+      <w:r>
+        <w:rPr>
+          <w:b/>
+          <w:bCs/>
+        </w:rPr>
+        <w:t>Módulo para búsqueda de productos por medio de palabra o mediante categorías.</w:t>
+      </w:r>
+    </w:p>
+    <w:p>
+      <w:pPr>
+        <w:pStyle w:val="Prrafodelista"/>
+        <w:ind w:left="1440" w:firstLine="720"/>
+        <w:jc w:val="both"/>
+      </w:pPr>
+      <w:r>
+        <w:t>Modulo para la búsqueda de productos por medio de un campo de texto el cual posee autocompletado con los productos que coinciden con el texto ingresado o búsqueda de productos basándose en la categoría y subcategoría de la barra de navegación que seleccione.</w:t>
+      </w:r>
+    </w:p>
+    <w:p>
+      <w:pPr>
+        <w:pStyle w:val="Prrafodelista"/>
+        <w:ind w:left="1440" w:firstLine="720"/>
+        <w:jc w:val="both"/>
+      </w:pPr>
+      <w:r>
+        <w:t xml:space="preserve">Los resultados del producto encontrado por la búsqueda ya sea por campo de texto o mediante categorías y subcategorías, se muestran en una lista filtrada por cercanía basándose en el criterio de primero en el mismo distrito, segundo en el mismo cantón, tercero en la misma provincia y cuarto en el mismo país. </w:t>
+      </w:r>
+    </w:p>
+    <w:p>
+      <w:pPr>
+        <w:pStyle w:val="Prrafodelista"/>
+        <w:ind w:left="1440" w:firstLine="720"/>
+        <w:jc w:val="both"/>
+      </w:pPr>
+      <w:r>
+        <w:t>Este criterio de búsqueda toma y compara la ubicación del cliente que busca el producto, con la de las tiendas que poseen el producto y muestra la lista de productos en orden descendente por cercanía.</w:t>
+      </w:r>
+    </w:p>
+    <w:p>
+      <w:pPr>
+        <w:pStyle w:val="Prrafodelista"/>
+        <w:ind w:left="1440" w:firstLine="720"/>
+        <w:jc w:val="both"/>
+      </w:pPr>
+      <w:r>
+        <w:t>Los ítems de esta lista estarán compuestos por el nombre del producto, tienda que lo ofrece, precio del producto, una opción que permite ir a la tienda que vende el producto y una opción para ver el producto en la tienda.</w:t>
+      </w:r>
+    </w:p>
+    <w:p>
+      <w:pPr>
+        <w:pStyle w:val="Prrafodelista"/>
+        <w:numPr>
+          <w:ilvl w:val="0"/>
+          <w:numId w:val="6"/>
+        </w:numPr>
+        <w:spacing w:line="256" w:lineRule="auto"/>
+      </w:pPr>
+      <w:r>
+        <w:rPr>
+          <w:b/>
+          <w:bCs/>
+        </w:rPr>
+        <w:t>Módulo para búsqueda de tiendas por nombre</w:t>
+      </w:r>
+      <w:r>
+        <w:t>.</w:t>
+      </w:r>
+    </w:p>
+    <w:p>
+      <w:pPr>
+        <w:pStyle w:val="Prrafodelista"/>
+        <w:spacing w:line="360" w:lineRule="auto"/>
+        <w:ind w:left="1440"/>
+        <w:jc w:val="both"/>
+        <w:rPr>
+          <w:rFonts w:cstheme="minorHAnsi"/>
+          <w:b/>
+          <w:bCs/>
+        </w:rPr>
+      </w:pPr>
+      <w:r>
+        <w:rPr>
+          <w:rFonts w:cstheme="minorHAnsi"/>
+        </w:rPr>
+        <w:t xml:space="preserve">En esta parte se tendrá un campo de texto para introducir el nombre de la tienda, validando que solo se ingresen letras, en caso de existir más tiendas con el mismo nombre el sistema generará de forma dinámica la lista de dichas tiendas, donde podríamos determinar a cuál acceder mediante la provincia, cantón y distrito ejemplo: </w:t>
+      </w:r>
+    </w:p>
+    <w:p>
+      <w:pPr>
+        <w:pStyle w:val="Prrafodelista"/>
+        <w:spacing w:line="360" w:lineRule="auto"/>
+        <w:ind w:left="1440"/>
+        <w:jc w:val="both"/>
+        <w:rPr>
+          <w:rFonts w:cstheme="minorHAnsi"/>
+          <w:b/>
+          <w:bCs/>
+          <w:i/>
+          <w:iCs/>
+        </w:rPr>
+      </w:pPr>
+      <w:r>
+        <w:rPr>
+          <w:rFonts w:cstheme="minorHAnsi"/>
+        </w:rPr>
+        <w:t xml:space="preserve">                                  </w:t>
+      </w:r>
+      <w:r>
+        <w:rPr>
+          <w:rFonts w:cstheme="minorHAnsi"/>
+          <w:b/>
+          <w:bCs/>
+          <w:i/>
+          <w:iCs/>
+        </w:rPr>
+        <w:t xml:space="preserve">Nombre Tienda: </w:t>
+      </w:r>
+      <w:proofErr w:type="spellStart"/>
+      <w:r>
+        <w:rPr>
+          <w:rFonts w:cstheme="minorHAnsi"/>
+          <w:b/>
+          <w:bCs/>
+          <w:i/>
+          <w:iCs/>
+        </w:rPr>
+        <w:t>Extremetech</w:t>
+      </w:r>
+      <w:proofErr w:type="spellEnd"/>
+    </w:p>
+    <w:p>
+      <w:pPr>
+        <w:pStyle w:val="Prrafodelista"/>
+        <w:spacing w:line="360" w:lineRule="auto"/>
+        <w:ind w:left="1440"/>
+        <w:jc w:val="both"/>
+        <w:rPr>
+          <w:rFonts w:cstheme="minorHAnsi"/>
+          <w:b/>
+          <w:bCs/>
+          <w:i/>
+          <w:iCs/>
+        </w:rPr>
+      </w:pPr>
+      <w:r>
+        <w:rPr>
+          <w:rFonts w:cstheme="minorHAnsi"/>
+          <w:b/>
+          <w:bCs/>
+          <w:i/>
+          <w:iCs/>
+        </w:rPr>
+        <w:lastRenderedPageBreak/>
+        <w:t xml:space="preserve">              Provincia: San José, Cantón: San José, distrito: Uruca</w:t>
+      </w:r>
+    </w:p>
+    <w:p>
+      <w:pPr>
+        <w:spacing w:line="360" w:lineRule="auto"/>
+        <w:ind w:left="1080"/>
+        <w:jc w:val="both"/>
+        <w:rPr>
+          <w:rFonts w:cstheme="minorHAnsi"/>
+          <w:b/>
+          <w:bCs/>
+          <w:i/>
+          <w:iCs/>
+        </w:rPr>
+      </w:pPr>
+      <w:r>
+        <w:rPr>
+          <w:rFonts w:cstheme="minorHAnsi"/>
+        </w:rPr>
+        <w:t xml:space="preserve">En dado caso que no exista la tienda en la base de datos, se le notificara al cliente que </w:t>
+      </w:r>
+      <w:r>
+        <w:rPr>
+          <w:rFonts w:cstheme="minorHAnsi"/>
+          <w:b/>
+          <w:bCs/>
+          <w:i/>
+          <w:iCs/>
+        </w:rPr>
+        <w:t xml:space="preserve">“No se encontró la tienda” + </w:t>
+      </w:r>
+      <w:proofErr w:type="spellStart"/>
+      <w:r>
+        <w:rPr>
+          <w:rFonts w:cstheme="minorHAnsi"/>
+          <w:b/>
+          <w:bCs/>
+          <w:i/>
+          <w:iCs/>
+        </w:rPr>
+        <w:t>NombreTienda</w:t>
+      </w:r>
+      <w:proofErr w:type="spellEnd"/>
+      <w:r>
+        <w:rPr>
+          <w:rFonts w:cstheme="minorHAnsi"/>
+          <w:b/>
+          <w:bCs/>
+          <w:i/>
+          <w:iCs/>
+        </w:rPr>
+        <w:t>+” prueba ingresando otro nombre”</w:t>
+      </w:r>
+    </w:p>
+    <w:p>
+      <w:pPr>
+        <w:pStyle w:val="Prrafodelista"/>
+        <w:numPr>
+          <w:ilvl w:val="0"/>
+          <w:numId w:val="6"/>
+        </w:numPr>
+        <w:spacing w:line="256" w:lineRule="auto"/>
+        <w:rPr>
+          <w:b/>
+          <w:bCs/>
+        </w:rPr>
+      </w:pPr>
+      <w:r>
+        <w:rPr>
+          <w:b/>
+          <w:bCs/>
+        </w:rPr>
+        <w:t>Módulo para búsqueda por ofertas de tiendas.</w:t>
+      </w:r>
+    </w:p>
+    <w:p>
+      <w:pPr>
+        <w:spacing w:line="360" w:lineRule="auto"/>
+        <w:ind w:left="1080"/>
+        <w:jc w:val="both"/>
+        <w:rPr>
+          <w:rFonts w:cstheme="minorHAnsi"/>
+          <w:b/>
+          <w:bCs/>
+        </w:rPr>
+      </w:pPr>
+      <w:r>
+        <w:rPr>
+          <w:rFonts w:cstheme="minorHAnsi"/>
+        </w:rPr>
+        <w:t>Un apartado en el que se van a encontrar todas las ofertas de las tiendas (listas de ofertas), la oferta lo podemos ubicar de acuerdo con la provincia, cantón y distrito, con la intención de que el cliente pueda decidir por cual optar, una vez seleccionado la oferta, se hará un redireccionamiento a la tienda para que pueda comprar su producto.</w:t>
+      </w:r>
+    </w:p>
+    <w:p/>
+    <w:p/>
+    <w:p>
+      <w:pPr>
+        <w:pStyle w:val="Prrafodelista"/>
+        <w:numPr>
+          <w:ilvl w:val="0"/>
+          <w:numId w:val="6"/>
+        </w:numPr>
+        <w:spacing w:line="256" w:lineRule="auto"/>
+        <w:rPr>
+          <w:b/>
+          <w:bCs/>
+        </w:rPr>
+      </w:pPr>
+      <w:r>
+        <w:rPr>
+          <w:b/>
+          <w:bCs/>
+        </w:rPr>
+        <w:t>Módulo de visualización de tienda (Permite ver toda la información, productos y ofertas de una tienda).</w:t>
+      </w:r>
+    </w:p>
+    <w:p>
+      <w:pPr>
+        <w:rPr>
+          <w:b/>
+          <w:bCs/>
+        </w:rPr>
+      </w:pPr>
+    </w:p>
+    <w:p>
+      <w:pPr>
+        <w:pStyle w:val="Prrafodelista"/>
+        <w:spacing w:line="360" w:lineRule="auto"/>
+        <w:ind w:left="1440"/>
+        <w:jc w:val="both"/>
+        <w:rPr>
+          <w:rFonts w:cstheme="minorHAnsi"/>
+        </w:rPr>
+      </w:pPr>
+      <w:r>
+        <w:rPr>
+          <w:rFonts w:cstheme="minorHAnsi"/>
+          <w:b/>
+          <w:bCs/>
+        </w:rPr>
+        <w:t xml:space="preserve">      </w:t>
+      </w:r>
+      <w:r>
+        <w:rPr>
+          <w:rFonts w:cstheme="minorHAnsi"/>
+        </w:rPr>
+        <w:t>Este apartado funcionará de la siguiente manera, una vez obtenido el resultado del filtro, el cliente podrá visualizar las categorías de los productos que esta tienda posee, teniendo en cuenta que se tienen subcategorías por lo cual el filtro por categoría o subcategoría nos mostrara todos los productos relacionados con sus respectivos detalles, otra opción es que ingrese en un campo de texto el nombre especifico del producto y se le mostrara de inmediato en caso de existir, caso contrario se le notificara que no se encontró el producto, el sistema presenta otra opción de búsqueda mediante código QR, por lo cual deberá escanear la imagen que contiene el código del producto y también mostrara el producto en específico con sus respectivos detalles.</w:t>
+      </w:r>
+    </w:p>
+    <w:p>
+      <w:pPr>
+        <w:rPr>
+          <w:b/>
+          <w:bCs/>
+        </w:rPr>
+      </w:pPr>
+    </w:p>
+    <w:p>
+      <w:pPr>
+        <w:pStyle w:val="Prrafodelista"/>
+        <w:numPr>
+          <w:ilvl w:val="0"/>
+          <w:numId w:val="6"/>
+        </w:numPr>
+        <w:spacing w:line="256" w:lineRule="auto"/>
+        <w:rPr>
+          <w:b/>
+          <w:bCs/>
+        </w:rPr>
+      </w:pPr>
+      <w:r>
+        <w:rPr>
+          <w:b/>
+          <w:bCs/>
+        </w:rPr>
+        <w:t>Módulo de perfil (Administración de cuenta).</w:t>
+      </w:r>
+    </w:p>
+    <w:p>
+      <w:pPr>
+        <w:pStyle w:val="Prrafodelista"/>
+        <w:spacing w:line="360" w:lineRule="auto"/>
+        <w:ind w:left="1440"/>
+        <w:jc w:val="both"/>
+        <w:rPr>
+          <w:rFonts w:cstheme="minorHAnsi"/>
+        </w:rPr>
+      </w:pPr>
+      <w:r>
+        <w:rPr>
+          <w:rFonts w:cstheme="minorHAnsi"/>
+        </w:rPr>
+        <w:t xml:space="preserve">Se tendrá un apartado donde el cliente podrá modificar su contraseña y correo, se tendrá un campo para introducir la contraseña en caso de querer modificar su correo por un nuevo correo, para que se verifique que el cliente este registrado, y en el caso de modificar la contraseña se tendrá un campo para introducir la </w:t>
+      </w:r>
+      <w:r>
+        <w:rPr>
+          <w:rFonts w:cstheme="minorHAnsi"/>
+        </w:rPr>
+        <w:lastRenderedPageBreak/>
+        <w:t>contraseña actual más 2 campos, para introducir la nueva contraseña y el campo de confirmación.</w:t>
+      </w:r>
+    </w:p>
+    <w:p>
+      <w:pPr>
+        <w:rPr>
+          <w:b/>
+          <w:bCs/>
+        </w:rPr>
+      </w:pPr>
+    </w:p>
+    <w:p>
+      <w:pPr>
+        <w:pStyle w:val="Prrafodelista"/>
+        <w:numPr>
+          <w:ilvl w:val="0"/>
+          <w:numId w:val="6"/>
+        </w:numPr>
+        <w:spacing w:line="256" w:lineRule="auto"/>
+        <w:rPr>
+          <w:b/>
+          <w:bCs/>
+        </w:rPr>
+      </w:pPr>
+      <w:r>
+        <w:rPr>
+          <w:b/>
+          <w:bCs/>
+        </w:rPr>
+        <w:t>Módulo para realizar reporte u informe de algún problema.</w:t>
+      </w:r>
+    </w:p>
+    <w:p>
+      <w:pPr>
+        <w:ind w:left="1080"/>
+        <w:rPr>
+          <w:b/>
+          <w:bCs/>
+        </w:rPr>
+      </w:pPr>
+    </w:p>
+    <w:p>
+      <w:pPr>
+        <w:ind w:left="1080"/>
+        <w:rPr>
+          <w:b/>
+          <w:bCs/>
+        </w:rPr>
+      </w:pPr>
+    </w:p>
+    <w:p>
+      <w:pPr>
+        <w:pStyle w:val="Prrafodelista"/>
+        <w:spacing w:line="360" w:lineRule="auto"/>
+        <w:ind w:left="1800"/>
+        <w:jc w:val="both"/>
+        <w:rPr>
+          <w:rFonts w:cstheme="minorHAnsi"/>
+        </w:rPr>
+      </w:pPr>
+      <w:r>
+        <w:rPr>
+          <w:rFonts w:cstheme="minorHAnsi"/>
+        </w:rPr>
+        <w:t>Se contará con un apartado para realizar informes de algún problema referente a la página, es decir tener una comunicación con los administradores de la página.</w:t>
+      </w:r>
+    </w:p>
+    <w:p>
+      <w:pPr>
+        <w:pStyle w:val="Prrafodelista"/>
+        <w:spacing w:line="360" w:lineRule="auto"/>
+        <w:ind w:left="1800"/>
+        <w:jc w:val="both"/>
+        <w:rPr>
+          <w:rFonts w:cstheme="minorHAnsi"/>
+        </w:rPr>
+      </w:pPr>
+      <w:r>
+        <w:rPr>
+          <w:rFonts w:cstheme="minorHAnsi"/>
+        </w:rPr>
+        <w:t>Se ingresará el informe en un área de texto, se validará que sea solo letras y números, y la validación de que el área de texto no este vacío esto al presionar el botón Enviar.</w:t>
+      </w:r>
+    </w:p>
+    <w:p>
+      <w:pPr>
+        <w:pStyle w:val="Prrafodelista"/>
+        <w:spacing w:line="360" w:lineRule="auto"/>
+        <w:ind w:left="1800"/>
+        <w:jc w:val="both"/>
+        <w:rPr>
+          <w:rFonts w:cstheme="minorHAnsi"/>
+        </w:rPr>
+      </w:pPr>
+      <w:r>
+        <w:rPr>
+          <w:rFonts w:cstheme="minorHAnsi"/>
+        </w:rPr>
+        <w:t xml:space="preserve">Como estamos </w:t>
+      </w:r>
+      <w:proofErr w:type="spellStart"/>
+      <w:r>
+        <w:rPr>
+          <w:rFonts w:cstheme="minorHAnsi"/>
+        </w:rPr>
+        <w:t>logueados</w:t>
+      </w:r>
+      <w:proofErr w:type="spellEnd"/>
+      <w:r>
+        <w:rPr>
+          <w:rFonts w:cstheme="minorHAnsi"/>
+        </w:rPr>
+        <w:t xml:space="preserve"> por lo que el sistema detectara quien es el que envía el reporte y le pasara la información mediante un </w:t>
+      </w:r>
+      <w:proofErr w:type="spellStart"/>
+      <w:r>
+        <w:rPr>
+          <w:rFonts w:cstheme="minorHAnsi"/>
+        </w:rPr>
+        <w:t>hidden</w:t>
+      </w:r>
+      <w:proofErr w:type="spellEnd"/>
+      <w:r>
+        <w:rPr>
+          <w:rFonts w:cstheme="minorHAnsi"/>
+        </w:rPr>
+        <w:t>.</w:t>
+      </w:r>
+    </w:p>
+    <w:p>
+      <w:pPr>
+        <w:ind w:left="1080"/>
+        <w:rPr>
+          <w:b/>
+          <w:bCs/>
+        </w:rPr>
+      </w:pPr>
+    </w:p>
+    <w:p>
+      <w:pPr>
+        <w:pStyle w:val="Prrafodelista"/>
+        <w:numPr>
+          <w:ilvl w:val="0"/>
+          <w:numId w:val="6"/>
+        </w:numPr>
+        <w:spacing w:line="256" w:lineRule="auto"/>
+        <w:rPr>
+          <w:b/>
+          <w:bCs/>
+        </w:rPr>
+      </w:pPr>
+      <w:r>
+        <w:rPr>
+          <w:b/>
+          <w:bCs/>
+        </w:rPr>
+        <w:t>Módulo de notificaciones (Respuestas a reportes)</w:t>
+      </w:r>
+    </w:p>
+    <w:p>
+      <w:pPr>
+        <w:pStyle w:val="Prrafodelista"/>
+        <w:spacing w:line="360" w:lineRule="auto"/>
+        <w:ind w:left="1440"/>
+        <w:jc w:val="both"/>
+        <w:rPr>
+          <w:rFonts w:cstheme="minorHAnsi"/>
+        </w:rPr>
+      </w:pPr>
+      <w:r>
+        <w:rPr>
+          <w:rFonts w:cstheme="minorHAnsi"/>
+        </w:rPr>
+        <w:t>En este apartado tendremos todas las respuestas de los administradores de la página, donde podemos eliminar estas notificaciones, las notificaciones tendrán estados los que han sido revisados y los que aún no, la estructura de la notificación será de la siguiente manera: un área de texto no editable, solo de lectura para ver lo que respondió el usuario, la fecha en que se atendió, el nombre del administrador.</w:t>
+      </w:r>
+    </w:p>
+    <w:p>
+      <w:pPr>
+        <w:ind w:left="1080"/>
+      </w:pPr>
+    </w:p>
+    <w:p>
+      <w:pPr>
+        <w:pStyle w:val="Prrafodelista"/>
+        <w:numPr>
+          <w:ilvl w:val="0"/>
+          <w:numId w:val="6"/>
+        </w:numPr>
+        <w:spacing w:line="256" w:lineRule="auto"/>
+        <w:rPr>
+          <w:b/>
+          <w:bCs/>
+        </w:rPr>
+      </w:pPr>
+      <w:r>
+        <w:rPr>
+          <w:b/>
+          <w:bCs/>
+        </w:rPr>
+        <w:t>Módulo de Loguin (Mismo de la parte GENERAL), registro y cambio de contraseña.</w:t>
+      </w:r>
+    </w:p>
+    <w:p>
+      <w:pPr>
+        <w:pStyle w:val="Prrafodelista"/>
+        <w:ind w:left="1440"/>
+      </w:pPr>
+    </w:p>
+    <w:p>
+      <w:pPr>
+        <w:pStyle w:val="Prrafodelista"/>
+        <w:ind w:left="1440"/>
+      </w:pPr>
+    </w:p>
+    <w:p>
+      <w:pPr>
+        <w:pStyle w:val="Prrafodelista"/>
+        <w:spacing w:line="360" w:lineRule="auto"/>
+        <w:ind w:left="1800"/>
+        <w:jc w:val="both"/>
+        <w:rPr>
+          <w:rFonts w:cstheme="minorHAnsi"/>
+        </w:rPr>
+      </w:pPr>
+      <w:r>
+        <w:rPr>
+          <w:rFonts w:cstheme="minorHAnsi"/>
+        </w:rPr>
+        <w:t xml:space="preserve">Este apartado se llamará </w:t>
+      </w:r>
+      <w:proofErr w:type="spellStart"/>
+      <w:r>
+        <w:rPr>
+          <w:rFonts w:cstheme="minorHAnsi"/>
+        </w:rPr>
+        <w:t>Login</w:t>
+      </w:r>
+      <w:proofErr w:type="spellEnd"/>
+      <w:r>
+        <w:rPr>
+          <w:rFonts w:cstheme="minorHAnsi"/>
+        </w:rPr>
+        <w:t xml:space="preserve"> al ingresar nos mostrara una interfaz con un campo para ingreso del usuario y contraseña, y el botón para enviar, se hará la validación de los campos para tener acceso a la página, si el cliente ingresa incorrectamente el usuario o contraseña se le notificara, para que pueda ingresar sus datos de manera correcta o puede surgir el caso en que se le olvido </w:t>
+      </w:r>
+      <w:r>
+        <w:rPr>
+          <w:rFonts w:cstheme="minorHAnsi"/>
+        </w:rPr>
+        <w:lastRenderedPageBreak/>
+        <w:t>entonces tendrá un enlace para poder modificar su contraseña, si el cliente apenas va a registrarse entonces podrá ingresar en el enlace “</w:t>
+      </w:r>
+      <w:r>
+        <w:rPr>
+          <w:rFonts w:cstheme="minorHAnsi"/>
+          <w:i/>
+          <w:iCs/>
+        </w:rPr>
+        <w:t xml:space="preserve">Crear cuenta” </w:t>
+      </w:r>
+      <w:r>
+        <w:rPr>
+          <w:rFonts w:cstheme="minorHAnsi"/>
+        </w:rPr>
+        <w:t>y esto lo llevara a un nuevo formulario de registro.</w:t>
+      </w:r>
+    </w:p>
+    <w:p>
+      <w:pPr>
+        <w:pStyle w:val="Prrafodelista"/>
+        <w:ind w:left="1440"/>
+      </w:pPr>
+    </w:p>
+    <w:p>
+      <w:pPr>
+        <w:pStyle w:val="Prrafodelista"/>
+        <w:ind w:left="1440"/>
+      </w:pPr>
+    </w:p>
+    <w:p>
+      <w:pPr>
+        <w:pStyle w:val="Prrafodelista"/>
+        <w:numPr>
+          <w:ilvl w:val="0"/>
+          <w:numId w:val="7"/>
+        </w:numPr>
+        <w:spacing w:line="256" w:lineRule="auto"/>
+      </w:pPr>
+      <w:r>
+        <w:t>Módulo de gestión de información de la tienda, información de contacto y horarios de atención de la tienda.</w:t>
+      </w:r>
+      <w:r>
+        <w:br/>
+      </w:r>
+      <w:r>
+        <w:br/>
+        <w:t xml:space="preserve">Este </w:t>
+      </w:r>
+      <w:proofErr w:type="spellStart"/>
+      <w:r>
+        <w:t>modulo</w:t>
+      </w:r>
+      <w:proofErr w:type="spellEnd"/>
+      <w:r>
+        <w:t xml:space="preserve"> mostrara la interfaz de con todos los detalles de la tienda los cuales son llamados desde la base de datos. Donde serán todos los detalles que la tienda quiere mostrar, horarios, contacto, dirección, etc.</w:t>
+      </w:r>
+      <w:r>
+        <w:br/>
+      </w:r>
+    </w:p>
+    <w:p>
+      <w:pPr>
+        <w:pStyle w:val="Prrafodelista"/>
+        <w:numPr>
+          <w:ilvl w:val="0"/>
+          <w:numId w:val="7"/>
+        </w:numPr>
+        <w:spacing w:line="256" w:lineRule="auto"/>
+      </w:pPr>
+      <w:r>
+        <w:t>Módulo de gestión de productos.</w:t>
+      </w:r>
+      <w:r>
+        <w:br/>
+      </w:r>
+      <w:r>
+        <w:br/>
+        <w:t xml:space="preserve">Este módulo mostrara el catálogo de cada tienda con sus respectivos productos y precios, donde el usuario por medio de cada un buscador podría filtrar por nombre los productos. O por medio del </w:t>
+      </w:r>
+      <w:proofErr w:type="spellStart"/>
+      <w:r>
+        <w:t>side</w:t>
+      </w:r>
+      <w:proofErr w:type="spellEnd"/>
+      <w:r>
+        <w:t xml:space="preserve"> bar poder escoger la categoría </w:t>
+      </w:r>
+      <w:proofErr w:type="spellStart"/>
+      <w:r>
+        <w:t>deseda</w:t>
+      </w:r>
+      <w:proofErr w:type="spellEnd"/>
+    </w:p>
+    <w:p>
+      <w:pPr>
+        <w:pStyle w:val="Prrafodelista"/>
+        <w:ind w:left="1440"/>
+      </w:pPr>
+    </w:p>
+    <w:p>
+      <w:pPr>
+        <w:pStyle w:val="Prrafodelista"/>
+        <w:numPr>
+          <w:ilvl w:val="0"/>
+          <w:numId w:val="7"/>
+        </w:numPr>
+        <w:spacing w:line="256" w:lineRule="auto"/>
+      </w:pPr>
+      <w:r>
+        <w:t>Módulo de gestión de ofertas.</w:t>
+      </w:r>
+    </w:p>
+    <w:p>
+      <w:pPr>
+        <w:pStyle w:val="Prrafodelista"/>
+      </w:pPr>
+    </w:p>
+    <w:p>
+      <w:pPr>
+        <w:pStyle w:val="Prrafodelista"/>
+        <w:ind w:left="1440"/>
+      </w:pPr>
+      <w:r>
+        <w:t xml:space="preserve">El </w:t>
+      </w:r>
+      <w:proofErr w:type="spellStart"/>
+      <w:r>
+        <w:t>modulo</w:t>
+      </w:r>
+      <w:proofErr w:type="spellEnd"/>
+      <w:r>
+        <w:t xml:space="preserve"> en el cual el cliente regular podrá visualizar todas las ofertas de todas las tiendas (el orden en el que se muestran las ofertas lo define la tienda a la que pertenecen siguiendo este orden tiendas del distrito del cliente regular, tiendas del cantón, y tiendas de la provincia, todas las tiendas).</w:t>
+      </w:r>
+    </w:p>
+    <w:p>
+      <w:pPr>
+        <w:pStyle w:val="Prrafodelista"/>
+        <w:ind w:left="1440"/>
+      </w:pPr>
+    </w:p>
+    <w:p>
+      <w:pPr>
+        <w:pStyle w:val="Prrafodelista"/>
+        <w:numPr>
+          <w:ilvl w:val="0"/>
+          <w:numId w:val="7"/>
+        </w:numPr>
+        <w:spacing w:line="256" w:lineRule="auto"/>
+      </w:pPr>
+      <w:r>
+        <w:t>Modulo para códigos QR (Para compartir y que localicen la tienda de manera más sencilla y sus productos por medio del código generado).</w:t>
+      </w:r>
+    </w:p>
+    <w:p>
+      <w:pPr>
+        <w:pStyle w:val="Prrafodelista"/>
+        <w:ind w:left="1440"/>
+      </w:pPr>
+    </w:p>
+    <w:p>
+      <w:pPr>
+        <w:pStyle w:val="Prrafodelista"/>
+        <w:spacing w:line="254" w:lineRule="auto"/>
+        <w:ind w:left="1440"/>
+        <w:rPr>
+          <w:lang w:val="es-ES"/>
+        </w:rPr>
+      </w:pPr>
+      <w:r>
+        <w:rPr>
+          <w:lang w:val="es-ES"/>
+        </w:rPr>
+        <w:t xml:space="preserve">Este módulo hará una búsqueda por QR en el cual el cliente regular podrá mediante el escaneo de este encontrar a la tienda, producto u oferta a la que pertenezca el QR escaneado en la página web en caso de que no se encuentre el QR escaneado se muestra que el </w:t>
+      </w:r>
+      <w:proofErr w:type="spellStart"/>
+      <w:r>
+        <w:rPr>
+          <w:lang w:val="es-ES"/>
+        </w:rPr>
+        <w:t>qr</w:t>
+      </w:r>
+      <w:proofErr w:type="spellEnd"/>
+      <w:r>
+        <w:rPr>
+          <w:lang w:val="es-ES"/>
+        </w:rPr>
+        <w:t xml:space="preserve"> no pertenece a ninguna tienda, producto u oferta existente.</w:t>
+      </w:r>
+    </w:p>
+    <w:p>
+      <w:pPr>
+        <w:pStyle w:val="Prrafodelista"/>
+        <w:ind w:left="1440"/>
+      </w:pPr>
+    </w:p>
+    <w:p>
+      <w:pPr>
+        <w:pStyle w:val="Prrafodelista"/>
+        <w:numPr>
+          <w:ilvl w:val="0"/>
+          <w:numId w:val="7"/>
+        </w:numPr>
+        <w:spacing w:line="256" w:lineRule="auto"/>
+      </w:pPr>
+      <w:r>
+        <w:t>Módulo de control de cuenta (</w:t>
+      </w:r>
+      <w:proofErr w:type="spellStart"/>
+      <w:r>
+        <w:t>Contrase</w:t>
+      </w:r>
+      <w:r>
+        <w:rPr>
+          <w:lang w:val="es-ES"/>
+        </w:rPr>
+        <w:t>ña</w:t>
+      </w:r>
+      <w:proofErr w:type="spellEnd"/>
+      <w:r>
+        <w:rPr>
+          <w:lang w:val="es-ES"/>
+        </w:rPr>
+        <w:t>, cerrar sesión</w:t>
+      </w:r>
+      <w:r>
+        <w:t>).</w:t>
+      </w:r>
+    </w:p>
+    <w:p>
+      <w:pPr>
+        <w:pStyle w:val="Prrafodelista"/>
+      </w:pPr>
+    </w:p>
+    <w:p>
+      <w:pPr>
+        <w:pStyle w:val="Prrafodelista"/>
+        <w:spacing w:line="254" w:lineRule="auto"/>
+        <w:ind w:left="1440"/>
+        <w:rPr>
+          <w:lang w:val="es-ES"/>
+        </w:rPr>
+      </w:pPr>
+      <w:r>
+        <w:rPr>
+          <w:lang w:val="es-ES"/>
+        </w:rPr>
+        <w:t>Este módulo dará la opción para que el cliente pueda regular y administrar todo lo referente a su cuenta en esta página (esto es más que todo para cambiar contraseñas y dirección o correo). Y cerrar sesión.</w:t>
+      </w:r>
+    </w:p>
+    <w:p>
+      <w:pPr>
+        <w:pStyle w:val="Prrafodelista"/>
+        <w:ind w:left="1440"/>
+      </w:pPr>
+    </w:p>
+    <w:p>
+      <w:pPr>
+        <w:pStyle w:val="Prrafodelista"/>
+        <w:numPr>
+          <w:ilvl w:val="0"/>
+          <w:numId w:val="7"/>
+        </w:numPr>
+        <w:spacing w:line="256" w:lineRule="auto"/>
+      </w:pPr>
+      <w:r>
+        <w:t>Módulo para generar informe o reporte de problemas.</w:t>
+      </w:r>
+    </w:p>
+    <w:p>
+      <w:pPr>
+        <w:pStyle w:val="Prrafodelista"/>
+        <w:ind w:left="1440"/>
+      </w:pPr>
+    </w:p>
+    <w:p>
+      <w:pPr>
+        <w:pStyle w:val="Prrafodelista"/>
+        <w:ind w:left="1440"/>
+      </w:pPr>
+      <w:r>
+        <w:t xml:space="preserve">En este </w:t>
+      </w:r>
+      <w:proofErr w:type="spellStart"/>
+      <w:r>
+        <w:t>modulo</w:t>
+      </w:r>
+      <w:proofErr w:type="spellEnd"/>
+      <w:r>
+        <w:t xml:space="preserve"> </w:t>
+      </w:r>
+      <w:proofErr w:type="spellStart"/>
+      <w:r>
+        <w:t>podra</w:t>
+      </w:r>
+      <w:proofErr w:type="spellEnd"/>
+      <w:r>
+        <w:t xml:space="preserve"> cliente regular realizar algún informe o reporte de algún problema referente a la página web o sus usuarios (esto es más que todo para </w:t>
+      </w:r>
+      <w:r>
+        <w:lastRenderedPageBreak/>
+        <w:t xml:space="preserve">comunicación entre administradores y usuarios para reporte de problemas o algún cambio grande que se deba realizar a una cuenta o solicitud de añadir una nueva categoría). El cual estará en un apartado libre de las tiendas y directo en la </w:t>
+      </w:r>
+      <w:proofErr w:type="spellStart"/>
+      <w:r>
+        <w:t>pagina</w:t>
+      </w:r>
+      <w:proofErr w:type="spellEnd"/>
+      <w:r>
+        <w:t xml:space="preserve"> web a modo y lista tipo contáctenos con el correo con usuario y la observaciones de este</w:t>
+      </w:r>
+    </w:p>
+    <w:p>
+      <w:pPr>
+        <w:pStyle w:val="Prrafodelista"/>
+        <w:ind w:left="1440"/>
+      </w:pPr>
+    </w:p>
+    <w:p>
+      <w:pPr>
+        <w:pStyle w:val="Prrafodelista"/>
+        <w:numPr>
+          <w:ilvl w:val="0"/>
+          <w:numId w:val="7"/>
+        </w:numPr>
+        <w:spacing w:line="256" w:lineRule="auto"/>
+      </w:pPr>
+      <w:r>
+        <w:t>Módulo de notificación de respuestas o avisos de los administradores.</w:t>
+      </w:r>
+    </w:p>
+    <w:p>
+      <w:pPr>
+        <w:pStyle w:val="Prrafodelista"/>
+        <w:ind w:left="1440"/>
+      </w:pPr>
+    </w:p>
+    <w:p>
+      <w:pPr>
+        <w:pStyle w:val="Prrafodelista"/>
+        <w:ind w:left="1440"/>
+      </w:pPr>
+      <w:r>
+        <w:rPr>
+          <w:lang w:val="es-ES"/>
+        </w:rPr>
+        <w:t xml:space="preserve">En este módulo se mostraran los reportes por usuarios clientes o la tienda, la información del administrador que envió la respuesta, la respuesta, el informe del usuario, el usuario que envió el informe y la fecha. </w:t>
+      </w:r>
     </w:p>
     <w:p>
       <w:pPr>
@@ -4714,11 +6308,599 @@
       </w:rPr>
     </w:lvl>
   </w:abstractNum>
+  <w:abstractNum w:abstractNumId="2" w15:restartNumberingAfterBreak="0">
+    <w:nsid w:val="4A1E349E"/>
+    <w:multiLevelType w:val="hybridMultilevel"/>
+    <w:tmpl w:val="AAFAE22C"/>
+    <w:lvl w:ilvl="0" w:tplc="82C06906">
+      <w:start w:val="3"/>
+      <w:numFmt w:val="decimal"/>
+      <w:lvlText w:val="%1."/>
+      <w:lvlJc w:val="left"/>
+      <w:pPr>
+        <w:ind w:left="1440" w:hanging="360"/>
+      </w:pPr>
+    </w:lvl>
+    <w:lvl w:ilvl="1" w:tplc="140A0019">
+      <w:start w:val="1"/>
+      <w:numFmt w:val="lowerLetter"/>
+      <w:lvlText w:val="%2."/>
+      <w:lvlJc w:val="left"/>
+      <w:pPr>
+        <w:ind w:left="1440" w:hanging="360"/>
+      </w:pPr>
+    </w:lvl>
+    <w:lvl w:ilvl="2" w:tplc="140A001B">
+      <w:start w:val="1"/>
+      <w:numFmt w:val="lowerRoman"/>
+      <w:lvlText w:val="%3."/>
+      <w:lvlJc w:val="right"/>
+      <w:pPr>
+        <w:ind w:left="2160" w:hanging="180"/>
+      </w:pPr>
+    </w:lvl>
+    <w:lvl w:ilvl="3" w:tplc="140A000F">
+      <w:start w:val="1"/>
+      <w:numFmt w:val="decimal"/>
+      <w:lvlText w:val="%4."/>
+      <w:lvlJc w:val="left"/>
+      <w:pPr>
+        <w:ind w:left="2880" w:hanging="360"/>
+      </w:pPr>
+    </w:lvl>
+    <w:lvl w:ilvl="4" w:tplc="140A0019">
+      <w:start w:val="1"/>
+      <w:numFmt w:val="lowerLetter"/>
+      <w:lvlText w:val="%5."/>
+      <w:lvlJc w:val="left"/>
+      <w:pPr>
+        <w:ind w:left="3600" w:hanging="360"/>
+      </w:pPr>
+    </w:lvl>
+    <w:lvl w:ilvl="5" w:tplc="140A001B">
+      <w:start w:val="1"/>
+      <w:numFmt w:val="lowerRoman"/>
+      <w:lvlText w:val="%6."/>
+      <w:lvlJc w:val="right"/>
+      <w:pPr>
+        <w:ind w:left="4320" w:hanging="180"/>
+      </w:pPr>
+    </w:lvl>
+    <w:lvl w:ilvl="6" w:tplc="140A000F">
+      <w:start w:val="1"/>
+      <w:numFmt w:val="decimal"/>
+      <w:lvlText w:val="%7."/>
+      <w:lvlJc w:val="left"/>
+      <w:pPr>
+        <w:ind w:left="5040" w:hanging="360"/>
+      </w:pPr>
+    </w:lvl>
+    <w:lvl w:ilvl="7" w:tplc="140A0019">
+      <w:start w:val="1"/>
+      <w:numFmt w:val="lowerLetter"/>
+      <w:lvlText w:val="%8."/>
+      <w:lvlJc w:val="left"/>
+      <w:pPr>
+        <w:ind w:left="5760" w:hanging="360"/>
+      </w:pPr>
+    </w:lvl>
+    <w:lvl w:ilvl="8" w:tplc="140A001B">
+      <w:start w:val="1"/>
+      <w:numFmt w:val="lowerRoman"/>
+      <w:lvlText w:val="%9."/>
+      <w:lvlJc w:val="right"/>
+      <w:pPr>
+        <w:ind w:left="6480" w:hanging="180"/>
+      </w:pPr>
+    </w:lvl>
+  </w:abstractNum>
+  <w:abstractNum w:abstractNumId="3" w15:restartNumberingAfterBreak="0">
+    <w:nsid w:val="52944DEC"/>
+    <w:multiLevelType w:val="hybridMultilevel"/>
+    <w:tmpl w:val="3228B986"/>
+    <w:lvl w:ilvl="0" w:tplc="C5D4CE8E">
+      <w:start w:val="2"/>
+      <w:numFmt w:val="decimal"/>
+      <w:lvlText w:val="%1."/>
+      <w:lvlJc w:val="left"/>
+      <w:pPr>
+        <w:ind w:left="1440" w:hanging="360"/>
+      </w:pPr>
+    </w:lvl>
+    <w:lvl w:ilvl="1" w:tplc="140A0019">
+      <w:start w:val="1"/>
+      <w:numFmt w:val="lowerLetter"/>
+      <w:lvlText w:val="%2."/>
+      <w:lvlJc w:val="left"/>
+      <w:pPr>
+        <w:ind w:left="1440" w:hanging="360"/>
+      </w:pPr>
+    </w:lvl>
+    <w:lvl w:ilvl="2" w:tplc="140A001B">
+      <w:start w:val="1"/>
+      <w:numFmt w:val="lowerRoman"/>
+      <w:lvlText w:val="%3."/>
+      <w:lvlJc w:val="right"/>
+      <w:pPr>
+        <w:ind w:left="2160" w:hanging="180"/>
+      </w:pPr>
+    </w:lvl>
+    <w:lvl w:ilvl="3" w:tplc="140A000F">
+      <w:start w:val="1"/>
+      <w:numFmt w:val="decimal"/>
+      <w:lvlText w:val="%4."/>
+      <w:lvlJc w:val="left"/>
+      <w:pPr>
+        <w:ind w:left="2880" w:hanging="360"/>
+      </w:pPr>
+    </w:lvl>
+    <w:lvl w:ilvl="4" w:tplc="140A0019">
+      <w:start w:val="1"/>
+      <w:numFmt w:val="lowerLetter"/>
+      <w:lvlText w:val="%5."/>
+      <w:lvlJc w:val="left"/>
+      <w:pPr>
+        <w:ind w:left="3600" w:hanging="360"/>
+      </w:pPr>
+    </w:lvl>
+    <w:lvl w:ilvl="5" w:tplc="140A001B">
+      <w:start w:val="1"/>
+      <w:numFmt w:val="lowerRoman"/>
+      <w:lvlText w:val="%6."/>
+      <w:lvlJc w:val="right"/>
+      <w:pPr>
+        <w:ind w:left="4320" w:hanging="180"/>
+      </w:pPr>
+    </w:lvl>
+    <w:lvl w:ilvl="6" w:tplc="140A000F">
+      <w:start w:val="1"/>
+      <w:numFmt w:val="decimal"/>
+      <w:lvlText w:val="%7."/>
+      <w:lvlJc w:val="left"/>
+      <w:pPr>
+        <w:ind w:left="5040" w:hanging="360"/>
+      </w:pPr>
+    </w:lvl>
+    <w:lvl w:ilvl="7" w:tplc="140A0019">
+      <w:start w:val="1"/>
+      <w:numFmt w:val="lowerLetter"/>
+      <w:lvlText w:val="%8."/>
+      <w:lvlJc w:val="left"/>
+      <w:pPr>
+        <w:ind w:left="5760" w:hanging="360"/>
+      </w:pPr>
+    </w:lvl>
+    <w:lvl w:ilvl="8" w:tplc="140A001B">
+      <w:start w:val="1"/>
+      <w:numFmt w:val="lowerRoman"/>
+      <w:lvlText w:val="%9."/>
+      <w:lvlJc w:val="right"/>
+      <w:pPr>
+        <w:ind w:left="6480" w:hanging="180"/>
+      </w:pPr>
+    </w:lvl>
+  </w:abstractNum>
+  <w:abstractNum w:abstractNumId="4" w15:restartNumberingAfterBreak="0">
+    <w:nsid w:val="54EE02B5"/>
+    <w:multiLevelType w:val="hybridMultilevel"/>
+    <w:tmpl w:val="36CC9E0E"/>
+    <w:lvl w:ilvl="0" w:tplc="AE1E4A58">
+      <w:start w:val="12"/>
+      <w:numFmt w:val="decimal"/>
+      <w:lvlText w:val="%1."/>
+      <w:lvlJc w:val="left"/>
+      <w:pPr>
+        <w:ind w:left="1440" w:hanging="360"/>
+      </w:pPr>
+    </w:lvl>
+    <w:lvl w:ilvl="1" w:tplc="140A0019">
+      <w:start w:val="1"/>
+      <w:numFmt w:val="lowerLetter"/>
+      <w:lvlText w:val="%2."/>
+      <w:lvlJc w:val="left"/>
+      <w:pPr>
+        <w:ind w:left="1440" w:hanging="360"/>
+      </w:pPr>
+    </w:lvl>
+    <w:lvl w:ilvl="2" w:tplc="140A001B">
+      <w:start w:val="1"/>
+      <w:numFmt w:val="lowerRoman"/>
+      <w:lvlText w:val="%3."/>
+      <w:lvlJc w:val="right"/>
+      <w:pPr>
+        <w:ind w:left="2160" w:hanging="180"/>
+      </w:pPr>
+    </w:lvl>
+    <w:lvl w:ilvl="3" w:tplc="140A000F">
+      <w:start w:val="1"/>
+      <w:numFmt w:val="decimal"/>
+      <w:lvlText w:val="%4."/>
+      <w:lvlJc w:val="left"/>
+      <w:pPr>
+        <w:ind w:left="2880" w:hanging="360"/>
+      </w:pPr>
+    </w:lvl>
+    <w:lvl w:ilvl="4" w:tplc="140A0019">
+      <w:start w:val="1"/>
+      <w:numFmt w:val="lowerLetter"/>
+      <w:lvlText w:val="%5."/>
+      <w:lvlJc w:val="left"/>
+      <w:pPr>
+        <w:ind w:left="3600" w:hanging="360"/>
+      </w:pPr>
+    </w:lvl>
+    <w:lvl w:ilvl="5" w:tplc="140A001B">
+      <w:start w:val="1"/>
+      <w:numFmt w:val="lowerRoman"/>
+      <w:lvlText w:val="%6."/>
+      <w:lvlJc w:val="right"/>
+      <w:pPr>
+        <w:ind w:left="4320" w:hanging="180"/>
+      </w:pPr>
+    </w:lvl>
+    <w:lvl w:ilvl="6" w:tplc="140A000F">
+      <w:start w:val="1"/>
+      <w:numFmt w:val="decimal"/>
+      <w:lvlText w:val="%7."/>
+      <w:lvlJc w:val="left"/>
+      <w:pPr>
+        <w:ind w:left="5040" w:hanging="360"/>
+      </w:pPr>
+    </w:lvl>
+    <w:lvl w:ilvl="7" w:tplc="140A0019">
+      <w:start w:val="1"/>
+      <w:numFmt w:val="lowerLetter"/>
+      <w:lvlText w:val="%8."/>
+      <w:lvlJc w:val="left"/>
+      <w:pPr>
+        <w:ind w:left="5760" w:hanging="360"/>
+      </w:pPr>
+    </w:lvl>
+    <w:lvl w:ilvl="8" w:tplc="140A001B">
+      <w:start w:val="1"/>
+      <w:numFmt w:val="lowerRoman"/>
+      <w:lvlText w:val="%9."/>
+      <w:lvlJc w:val="right"/>
+      <w:pPr>
+        <w:ind w:left="6480" w:hanging="180"/>
+      </w:pPr>
+    </w:lvl>
+  </w:abstractNum>
+  <w:abstractNum w:abstractNumId="5" w15:restartNumberingAfterBreak="0">
+    <w:nsid w:val="57FA5611"/>
+    <w:multiLevelType w:val="hybridMultilevel"/>
+    <w:tmpl w:val="0CE8918E"/>
+    <w:lvl w:ilvl="0" w:tplc="1EFC205C">
+      <w:start w:val="22"/>
+      <w:numFmt w:val="decimal"/>
+      <w:lvlText w:val="%1."/>
+      <w:lvlJc w:val="left"/>
+      <w:pPr>
+        <w:ind w:left="1440" w:hanging="360"/>
+      </w:pPr>
+    </w:lvl>
+    <w:lvl w:ilvl="1" w:tplc="140A0019">
+      <w:start w:val="1"/>
+      <w:numFmt w:val="lowerLetter"/>
+      <w:lvlText w:val="%2."/>
+      <w:lvlJc w:val="left"/>
+      <w:pPr>
+        <w:ind w:left="1440" w:hanging="360"/>
+      </w:pPr>
+    </w:lvl>
+    <w:lvl w:ilvl="2" w:tplc="140A001B">
+      <w:start w:val="1"/>
+      <w:numFmt w:val="lowerRoman"/>
+      <w:lvlText w:val="%3."/>
+      <w:lvlJc w:val="right"/>
+      <w:pPr>
+        <w:ind w:left="2160" w:hanging="180"/>
+      </w:pPr>
+    </w:lvl>
+    <w:lvl w:ilvl="3" w:tplc="140A000F">
+      <w:start w:val="1"/>
+      <w:numFmt w:val="decimal"/>
+      <w:lvlText w:val="%4."/>
+      <w:lvlJc w:val="left"/>
+      <w:pPr>
+        <w:ind w:left="2880" w:hanging="360"/>
+      </w:pPr>
+    </w:lvl>
+    <w:lvl w:ilvl="4" w:tplc="140A0019">
+      <w:start w:val="1"/>
+      <w:numFmt w:val="lowerLetter"/>
+      <w:lvlText w:val="%5."/>
+      <w:lvlJc w:val="left"/>
+      <w:pPr>
+        <w:ind w:left="3600" w:hanging="360"/>
+      </w:pPr>
+    </w:lvl>
+    <w:lvl w:ilvl="5" w:tplc="140A001B">
+      <w:start w:val="1"/>
+      <w:numFmt w:val="lowerRoman"/>
+      <w:lvlText w:val="%6."/>
+      <w:lvlJc w:val="right"/>
+      <w:pPr>
+        <w:ind w:left="4320" w:hanging="180"/>
+      </w:pPr>
+    </w:lvl>
+    <w:lvl w:ilvl="6" w:tplc="140A000F">
+      <w:start w:val="1"/>
+      <w:numFmt w:val="decimal"/>
+      <w:lvlText w:val="%7."/>
+      <w:lvlJc w:val="left"/>
+      <w:pPr>
+        <w:ind w:left="5040" w:hanging="360"/>
+      </w:pPr>
+    </w:lvl>
+    <w:lvl w:ilvl="7" w:tplc="140A0019">
+      <w:start w:val="1"/>
+      <w:numFmt w:val="lowerLetter"/>
+      <w:lvlText w:val="%8."/>
+      <w:lvlJc w:val="left"/>
+      <w:pPr>
+        <w:ind w:left="5760" w:hanging="360"/>
+      </w:pPr>
+    </w:lvl>
+    <w:lvl w:ilvl="8" w:tplc="140A001B">
+      <w:start w:val="1"/>
+      <w:numFmt w:val="lowerRoman"/>
+      <w:lvlText w:val="%9."/>
+      <w:lvlJc w:val="right"/>
+      <w:pPr>
+        <w:ind w:left="6480" w:hanging="180"/>
+      </w:pPr>
+    </w:lvl>
+  </w:abstractNum>
+  <w:abstractNum w:abstractNumId="6" w15:restartNumberingAfterBreak="0">
+    <w:nsid w:val="7C5B09CA"/>
+    <w:multiLevelType w:val="hybridMultilevel"/>
+    <w:tmpl w:val="67F0D5C6"/>
+    <w:lvl w:ilvl="0" w:tplc="140A0001">
+      <w:start w:val="1"/>
+      <w:numFmt w:val="bullet"/>
+      <w:lvlText w:val=""/>
+      <w:lvlJc w:val="left"/>
+      <w:pPr>
+        <w:ind w:left="720" w:hanging="360"/>
+      </w:pPr>
+      <w:rPr>
+        <w:rFonts w:ascii="Symbol" w:hAnsi="Symbol" w:hint="default"/>
+      </w:rPr>
+    </w:lvl>
+    <w:lvl w:ilvl="1" w:tplc="140A000F">
+      <w:start w:val="1"/>
+      <w:numFmt w:val="decimal"/>
+      <w:lvlText w:val="%2."/>
+      <w:lvlJc w:val="left"/>
+      <w:pPr>
+        <w:ind w:left="1440" w:hanging="360"/>
+      </w:pPr>
+    </w:lvl>
+    <w:lvl w:ilvl="2" w:tplc="140A0005">
+      <w:start w:val="1"/>
+      <w:numFmt w:val="bullet"/>
+      <w:lvlText w:val=""/>
+      <w:lvlJc w:val="left"/>
+      <w:pPr>
+        <w:ind w:left="2160" w:hanging="360"/>
+      </w:pPr>
+      <w:rPr>
+        <w:rFonts w:ascii="Wingdings" w:hAnsi="Wingdings" w:hint="default"/>
+      </w:rPr>
+    </w:lvl>
+    <w:lvl w:ilvl="3" w:tplc="140A0001">
+      <w:start w:val="1"/>
+      <w:numFmt w:val="bullet"/>
+      <w:lvlText w:val=""/>
+      <w:lvlJc w:val="left"/>
+      <w:pPr>
+        <w:ind w:left="2880" w:hanging="360"/>
+      </w:pPr>
+      <w:rPr>
+        <w:rFonts w:ascii="Symbol" w:hAnsi="Symbol" w:hint="default"/>
+      </w:rPr>
+    </w:lvl>
+    <w:lvl w:ilvl="4" w:tplc="140A0003">
+      <w:start w:val="1"/>
+      <w:numFmt w:val="bullet"/>
+      <w:lvlText w:val="o"/>
+      <w:lvlJc w:val="left"/>
+      <w:pPr>
+        <w:ind w:left="3600" w:hanging="360"/>
+      </w:pPr>
+      <w:rPr>
+        <w:rFonts w:ascii="Courier New" w:hAnsi="Courier New" w:cs="Courier New" w:hint="default"/>
+      </w:rPr>
+    </w:lvl>
+    <w:lvl w:ilvl="5" w:tplc="140A0005">
+      <w:start w:val="1"/>
+      <w:numFmt w:val="bullet"/>
+      <w:lvlText w:val=""/>
+      <w:lvlJc w:val="left"/>
+      <w:pPr>
+        <w:ind w:left="4320" w:hanging="360"/>
+      </w:pPr>
+      <w:rPr>
+        <w:rFonts w:ascii="Wingdings" w:hAnsi="Wingdings" w:hint="default"/>
+      </w:rPr>
+    </w:lvl>
+    <w:lvl w:ilvl="6" w:tplc="140A0001">
+      <w:start w:val="1"/>
+      <w:numFmt w:val="bullet"/>
+      <w:lvlText w:val=""/>
+      <w:lvlJc w:val="left"/>
+      <w:pPr>
+        <w:ind w:left="5040" w:hanging="360"/>
+      </w:pPr>
+      <w:rPr>
+        <w:rFonts w:ascii="Symbol" w:hAnsi="Symbol" w:hint="default"/>
+      </w:rPr>
+    </w:lvl>
+    <w:lvl w:ilvl="7" w:tplc="140A0003">
+      <w:start w:val="1"/>
+      <w:numFmt w:val="bullet"/>
+      <w:lvlText w:val="o"/>
+      <w:lvlJc w:val="left"/>
+      <w:pPr>
+        <w:ind w:left="5760" w:hanging="360"/>
+      </w:pPr>
+      <w:rPr>
+        <w:rFonts w:ascii="Courier New" w:hAnsi="Courier New" w:cs="Courier New" w:hint="default"/>
+      </w:rPr>
+    </w:lvl>
+    <w:lvl w:ilvl="8" w:tplc="140A0005">
+      <w:start w:val="1"/>
+      <w:numFmt w:val="bullet"/>
+      <w:lvlText w:val=""/>
+      <w:lvlJc w:val="left"/>
+      <w:pPr>
+        <w:ind w:left="6480" w:hanging="360"/>
+      </w:pPr>
+      <w:rPr>
+        <w:rFonts w:ascii="Wingdings" w:hAnsi="Wingdings" w:hint="default"/>
+      </w:rPr>
+    </w:lvl>
+  </w:abstractNum>
   <w:num w:numId="1">
     <w:abstractNumId w:val="0"/>
   </w:num>
   <w:num w:numId="2">
     <w:abstractNumId w:val="1"/>
+  </w:num>
+  <w:num w:numId="3">
+    <w:abstractNumId w:val="6"/>
+    <w:lvlOverride w:ilvl="0"/>
+    <w:lvlOverride w:ilvl="1">
+      <w:startOverride w:val="1"/>
+    </w:lvlOverride>
+    <w:lvlOverride w:ilvl="2"/>
+    <w:lvlOverride w:ilvl="3"/>
+    <w:lvlOverride w:ilvl="4"/>
+    <w:lvlOverride w:ilvl="5"/>
+    <w:lvlOverride w:ilvl="6"/>
+    <w:lvlOverride w:ilvl="7"/>
+    <w:lvlOverride w:ilvl="8"/>
+  </w:num>
+  <w:num w:numId="4">
+    <w:abstractNumId w:val="3"/>
+    <w:lvlOverride w:ilvl="0">
+      <w:startOverride w:val="2"/>
+    </w:lvlOverride>
+    <w:lvlOverride w:ilvl="1">
+      <w:startOverride w:val="1"/>
+    </w:lvlOverride>
+    <w:lvlOverride w:ilvl="2">
+      <w:startOverride w:val="1"/>
+    </w:lvlOverride>
+    <w:lvlOverride w:ilvl="3">
+      <w:startOverride w:val="1"/>
+    </w:lvlOverride>
+    <w:lvlOverride w:ilvl="4">
+      <w:startOverride w:val="1"/>
+    </w:lvlOverride>
+    <w:lvlOverride w:ilvl="5">
+      <w:startOverride w:val="1"/>
+    </w:lvlOverride>
+    <w:lvlOverride w:ilvl="6">
+      <w:startOverride w:val="1"/>
+    </w:lvlOverride>
+    <w:lvlOverride w:ilvl="7">
+      <w:startOverride w:val="1"/>
+    </w:lvlOverride>
+    <w:lvlOverride w:ilvl="8">
+      <w:startOverride w:val="1"/>
+    </w:lvlOverride>
+  </w:num>
+  <w:num w:numId="5">
+    <w:abstractNumId w:val="2"/>
+    <w:lvlOverride w:ilvl="0">
+      <w:startOverride w:val="3"/>
+    </w:lvlOverride>
+    <w:lvlOverride w:ilvl="1">
+      <w:startOverride w:val="1"/>
+    </w:lvlOverride>
+    <w:lvlOverride w:ilvl="2">
+      <w:startOverride w:val="1"/>
+    </w:lvlOverride>
+    <w:lvlOverride w:ilvl="3">
+      <w:startOverride w:val="1"/>
+    </w:lvlOverride>
+    <w:lvlOverride w:ilvl="4">
+      <w:startOverride w:val="1"/>
+    </w:lvlOverride>
+    <w:lvlOverride w:ilvl="5">
+      <w:startOverride w:val="1"/>
+    </w:lvlOverride>
+    <w:lvlOverride w:ilvl="6">
+      <w:startOverride w:val="1"/>
+    </w:lvlOverride>
+    <w:lvlOverride w:ilvl="7">
+      <w:startOverride w:val="1"/>
+    </w:lvlOverride>
+    <w:lvlOverride w:ilvl="8">
+      <w:startOverride w:val="1"/>
+    </w:lvlOverride>
+  </w:num>
+  <w:num w:numId="6">
+    <w:abstractNumId w:val="4"/>
+    <w:lvlOverride w:ilvl="0">
+      <w:startOverride w:val="12"/>
+    </w:lvlOverride>
+    <w:lvlOverride w:ilvl="1">
+      <w:startOverride w:val="1"/>
+    </w:lvlOverride>
+    <w:lvlOverride w:ilvl="2">
+      <w:startOverride w:val="1"/>
+    </w:lvlOverride>
+    <w:lvlOverride w:ilvl="3">
+      <w:startOverride w:val="1"/>
+    </w:lvlOverride>
+    <w:lvlOverride w:ilvl="4">
+      <w:startOverride w:val="1"/>
+    </w:lvlOverride>
+    <w:lvlOverride w:ilvl="5">
+      <w:startOverride w:val="1"/>
+    </w:lvlOverride>
+    <w:lvlOverride w:ilvl="6">
+      <w:startOverride w:val="1"/>
+    </w:lvlOverride>
+    <w:lvlOverride w:ilvl="7">
+      <w:startOverride w:val="1"/>
+    </w:lvlOverride>
+    <w:lvlOverride w:ilvl="8">
+      <w:startOverride w:val="1"/>
+    </w:lvlOverride>
+  </w:num>
+  <w:num w:numId="7">
+    <w:abstractNumId w:val="5"/>
+    <w:lvlOverride w:ilvl="0">
+      <w:startOverride w:val="22"/>
+    </w:lvlOverride>
+    <w:lvlOverride w:ilvl="1">
+      <w:startOverride w:val="1"/>
+    </w:lvlOverride>
+    <w:lvlOverride w:ilvl="2">
+      <w:startOverride w:val="1"/>
+    </w:lvlOverride>
+    <w:lvlOverride w:ilvl="3">
+      <w:startOverride w:val="1"/>
+    </w:lvlOverride>
+    <w:lvlOverride w:ilvl="4">
+      <w:startOverride w:val="1"/>
+    </w:lvlOverride>
+    <w:lvlOverride w:ilvl="5">
+      <w:startOverride w:val="1"/>
+    </w:lvlOverride>
+    <w:lvlOverride w:ilvl="6">
+      <w:startOverride w:val="1"/>
+    </w:lvlOverride>
+    <w:lvlOverride w:ilvl="7">
+      <w:startOverride w:val="1"/>
+    </w:lvlOverride>
+    <w:lvlOverride w:ilvl="8">
+      <w:startOverride w:val="1"/>
+    </w:lvlOverride>
   </w:num>
 </w:numbering>
 </file>

</xml_diff>